<commit_message>
typo fixes. Check last sentence of Graph 3 explanation
</commit_message>
<xml_diff>
--- a/ECE 578 Project #2 Paper.docx
+++ b/ECE 578 Project #2 Paper.docx
@@ -1,14 +1,12 @@
 
 <file path=word/document.xml><?xml version="1.0" encoding="utf-8"?>
-<w:document xmlns:wpc="http://schemas.microsoft.com/office/word/2010/wordprocessingCanvas" xmlns:mo="http://schemas.microsoft.com/office/mac/office/2008/main" xmlns:mc="http://schemas.openxmlformats.org/markup-compatibility/2006" xmlns:mv="urn:schemas-microsoft-com:mac:vml" xmlns:o="urn:schemas-microsoft-com:office:office" xmlns:r="http://schemas.openxmlformats.org/officeDocument/2006/relationships" xmlns:m="http://schemas.openxmlformats.org/officeDocument/2006/math" xmlns:v="urn:schemas-microsoft-com:vml" xmlns:wp14="http://schemas.microsoft.com/office/word/2010/wordprocessingDrawing" xmlns:wp="http://schemas.openxmlformats.org/drawingml/2006/wordprocessingDrawing" xmlns:w10="urn:schemas-microsoft-com:office:word" xmlns:w="http://schemas.openxmlformats.org/wordprocessingml/2006/main" xmlns:w14="http://schemas.microsoft.com/office/word/2010/wordml" xmlns:w15="http://schemas.microsoft.com/office/word/2012/wordml" xmlns:wpg="http://schemas.microsoft.com/office/word/2010/wordprocessingGroup" xmlns:wpi="http://schemas.microsoft.com/office/word/2010/wordprocessingInk" xmlns:wne="http://schemas.microsoft.com/office/word/2006/wordml" xmlns:wps="http://schemas.microsoft.com/office/word/2010/wordprocessingShape" mc:Ignorable="w14 w15 wp14">
+<w:document xmlns:wpc="http://schemas.microsoft.com/office/word/2010/wordprocessingCanvas" xmlns:cx="http://schemas.microsoft.com/office/drawing/2014/chartex" xmlns:cx1="http://schemas.microsoft.com/office/drawing/2015/9/8/chartex" xmlns:cx2="http://schemas.microsoft.com/office/drawing/2015/10/21/chartex" xmlns:cx3="http://schemas.microsoft.com/office/drawing/2016/5/9/chartex" xmlns:cx4="http://schemas.microsoft.com/office/drawing/2016/5/10/chartex" xmlns:cx5="http://schemas.microsoft.com/office/drawing/2016/5/11/chartex" xmlns:cx6="http://schemas.microsoft.com/office/drawing/2016/5/12/chartex" xmlns:cx7="http://schemas.microsoft.com/office/drawing/2016/5/13/chartex" xmlns:cx8="http://schemas.microsoft.com/office/drawing/2016/5/14/chartex" xmlns:mc="http://schemas.openxmlformats.org/markup-compatibility/2006" xmlns:aink="http://schemas.microsoft.com/office/drawing/2016/ink" xmlns:am3d="http://schemas.microsoft.com/office/drawing/2017/model3d" xmlns:o="urn:schemas-microsoft-com:office:office" xmlns:r="http://schemas.openxmlformats.org/officeDocument/2006/relationships" xmlns:m="http://schemas.openxmlformats.org/officeDocument/2006/math" xmlns:v="urn:schemas-microsoft-com:vml" xmlns:wp14="http://schemas.microsoft.com/office/word/2010/wordprocessingDrawing" xmlns:wp="http://schemas.openxmlformats.org/drawingml/2006/wordprocessingDrawing" xmlns:w10="urn:schemas-microsoft-com:office:word" xmlns:w="http://schemas.openxmlformats.org/wordprocessingml/2006/main" xmlns:w14="http://schemas.microsoft.com/office/word/2010/wordml" xmlns:w15="http://schemas.microsoft.com/office/word/2012/wordml" xmlns:w16cid="http://schemas.microsoft.com/office/word/2016/wordml/cid" xmlns:w16se="http://schemas.microsoft.com/office/word/2015/wordml/symex" xmlns:wpg="http://schemas.microsoft.com/office/word/2010/wordprocessingGroup" xmlns:wpi="http://schemas.microsoft.com/office/word/2010/wordprocessingInk" xmlns:wne="http://schemas.microsoft.com/office/word/2006/wordml" xmlns:wps="http://schemas.microsoft.com/office/word/2010/wordprocessingShape" mc:Ignorable="w14 w15 w16se w16cid wp14">
   <w:body>
     <w:p>
-      <w:bookmarkStart w:id="0" w:name="_GoBack"/>
       <w:r>
         <w:t>Andrew Camps</w:t>
       </w:r>
     </w:p>
-    <w:bookmarkEnd w:id="0"/>
     <w:p>
       <w:r>
         <w:t>Derek Paris</w:t>
@@ -51,15 +49,7 @@
         <w:t>Description</w:t>
       </w:r>
       <w:r>
-        <w:t xml:space="preserve">: A pie chart that shows the (%) distribution of </w:t>
-      </w:r>
-      <w:proofErr w:type="spellStart"/>
-      <w:r>
-        <w:t>ASes</w:t>
-      </w:r>
-      <w:proofErr w:type="spellEnd"/>
-      <w:r>
-        <w:t xml:space="preserve"> to the three classes (Transit/Access, Content, Enterprise).</w:t>
+        <w:t>: A pie chart that shows the (%) distribution of ASes to the three classes (Transit/Access, Content, Enterprise).</w:t>
       </w:r>
     </w:p>
     <w:p>
@@ -366,23 +356,7 @@
         <w:t xml:space="preserve">Explanation: </w:t>
       </w:r>
       <w:r>
-        <w:t xml:space="preserve">This pie chart has a total number of </w:t>
-      </w:r>
-      <w:proofErr w:type="spellStart"/>
-      <w:r>
-        <w:t>ASes</w:t>
-      </w:r>
-      <w:proofErr w:type="spellEnd"/>
-      <w:r>
-        <w:t xml:space="preserve"> of over 50,000. It is shown in the graph that a majority of the </w:t>
-      </w:r>
-      <w:proofErr w:type="spellStart"/>
-      <w:r>
-        <w:t>ASes</w:t>
-      </w:r>
-      <w:proofErr w:type="spellEnd"/>
-      <w:r>
-        <w:t xml:space="preserve"> fall into the category of enterprise or transit/access class. Over 50% of the nodes are stub nodes which create traffic and pass this traffic to other node types.</w:t>
+        <w:t>This pie chart has a total number of ASes of over 50,000. It is shown in the graph that a majority of the ASes fall into the category of enterprise or transit/access class. Over 50% of the nodes are stub nodes which create traffic and pass this traffic to other node types.</w:t>
       </w:r>
     </w:p>
     <w:p>
@@ -420,23 +394,7 @@
           <w:u w:val="single"/>
         </w:rPr>
         <w:lastRenderedPageBreak/>
-        <w:t xml:space="preserve">2.2: Topology Inference Through </w:t>
-      </w:r>
-      <w:proofErr w:type="gramStart"/>
-      <w:r>
-        <w:rPr>
-          <w:b/>
-          <w:u w:val="single"/>
-        </w:rPr>
-        <w:t>AS</w:t>
-      </w:r>
-      <w:proofErr w:type="gramEnd"/>
-      <w:r>
-        <w:rPr>
-          <w:b/>
-          <w:u w:val="single"/>
-        </w:rPr>
-        <w:t xml:space="preserve"> Links</w:t>
+        <w:t>2.2: Topology Inference Through AS Links</w:t>
       </w:r>
     </w:p>
     <w:p>
@@ -945,84 +903,46 @@
         <w:t xml:space="preserve">Explanation: </w:t>
       </w:r>
       <w:r>
-        <w:t xml:space="preserve">From the graph, it is clear that a majority of the </w:t>
-      </w:r>
-      <w:proofErr w:type="spellStart"/>
-      <w:r>
-        <w:t>ASes</w:t>
-      </w:r>
-      <w:proofErr w:type="spellEnd"/>
-      <w:r>
-        <w:t xml:space="preserve"> on the internet have a very small amount of connections to other nodes. They have in the range of at most 1 – 100 edges that will connect to other </w:t>
-      </w:r>
-      <w:proofErr w:type="spellStart"/>
-      <w:r>
-        <w:t>ASes</w:t>
-      </w:r>
-      <w:proofErr w:type="spellEnd"/>
-      <w:r>
-        <w:t xml:space="preserve">. These </w:t>
-      </w:r>
-      <w:proofErr w:type="spellStart"/>
-      <w:r>
-        <w:t>ASes</w:t>
-      </w:r>
-      <w:proofErr w:type="spellEnd"/>
-      <w:r>
-        <w:t xml:space="preserve"> with very small degrees most likely seen all of their traffic to </w:t>
-      </w:r>
-      <w:proofErr w:type="spellStart"/>
-      <w:r>
-        <w:t>ASes</w:t>
-      </w:r>
-      <w:proofErr w:type="spellEnd"/>
-      <w:r>
-        <w:t xml:space="preserve"> of larger degree</w:t>
+        <w:t>From the graph, it is clear that a majority of the ASes on the internet have a very small amount of connections to other nodes. They have in the range of at most 1 – 100 edges that will connect to other ASes. These ASes with ver</w:t>
+      </w:r>
+      <w:r>
+        <w:t>y small degrees most likely see</w:t>
+      </w:r>
+      <w:r>
+        <w:t xml:space="preserve"> all of their traffic to ASes of larger degree</w:t>
       </w:r>
       <w:r>
         <w:t xml:space="preserve">. </w:t>
       </w:r>
       <w:r>
-        <w:t xml:space="preserve">The small amount of </w:t>
-      </w:r>
-      <w:proofErr w:type="spellStart"/>
-      <w:r>
-        <w:t>ASes</w:t>
-      </w:r>
-      <w:proofErr w:type="spellEnd"/>
-      <w:r>
-        <w:t xml:space="preserve"> that have many connections are in the range of 100 – 1000+. The </w:t>
-      </w:r>
-      <w:proofErr w:type="spellStart"/>
-      <w:r>
-        <w:t>ASes</w:t>
-      </w:r>
-      <w:proofErr w:type="spellEnd"/>
+        <w:t xml:space="preserve">The small amount of ASes that have many connections are in the range of 100 – 1000+. The ASes </w:t>
+      </w:r>
+      <w:r>
+        <w:t xml:space="preserve">with </w:t>
+      </w:r>
+      <w:r>
+        <w:t xml:space="preserve">many connections </w:t>
+      </w:r>
+      <w:r>
+        <w:t xml:space="preserve">in the 1000+ range </w:t>
+      </w:r>
+      <w:r>
+        <w:t>are most</w:t>
+      </w:r>
+      <w:r>
+        <w:t xml:space="preserve"> likely</w:t>
+      </w:r>
       <w:r>
         <w:t xml:space="preserve"> </w:t>
       </w:r>
       <w:r>
-        <w:t xml:space="preserve">with </w:t>
-      </w:r>
-      <w:r>
-        <w:t xml:space="preserve">many connections </w:t>
-      </w:r>
-      <w:r>
-        <w:t xml:space="preserve">in the 1000+ range </w:t>
-      </w:r>
-      <w:r>
-        <w:t>are most likely top ranked nodes that handle much of the traf</w:t>
-      </w:r>
-      <w:r>
-        <w:t xml:space="preserve">fic from the lower degree </w:t>
-      </w:r>
-      <w:proofErr w:type="spellStart"/>
-      <w:r>
-        <w:t>ASes</w:t>
-      </w:r>
-      <w:proofErr w:type="spellEnd"/>
-      <w:r>
-        <w:t xml:space="preserve"> and form the backbone of the internet.</w:t>
+        <w:t xml:space="preserve">highly ranked, tier 1 </w:t>
+      </w:r>
+      <w:r>
+        <w:t>nodes that handle much of the traf</w:t>
+      </w:r>
+      <w:r>
+        <w:t>fic from the lower degree ASes and form the backbone of the internet.</w:t>
       </w:r>
     </w:p>
     <w:p>
@@ -1050,10 +970,17 @@
         <w:rPr>
           <w:b/>
         </w:rPr>
+        <w:lastRenderedPageBreak/>
         <w:t xml:space="preserve">Description: </w:t>
       </w:r>
       <w:r>
-        <w:t>A histogram of the IP space assigned to each AS. IP space has assigned to each AS has been normalized to</w:t>
+        <w:t>A histogram of the IP space a</w:t>
+      </w:r>
+      <w:r>
+        <w:t>ssigned to each AS. IP space</w:t>
+      </w:r>
+      <w:r>
+        <w:t xml:space="preserve"> assigned to each AS has been normalized to</w:t>
       </w:r>
       <w:r>
         <w:t xml:space="preserve"> the total IP space</w:t>
@@ -1628,23 +1555,16 @@
         <w:t xml:space="preserve">Explanation: </w:t>
       </w:r>
       <w:r>
-        <w:t xml:space="preserve">From the graph, a majority of the </w:t>
-      </w:r>
-      <w:proofErr w:type="spellStart"/>
-      <w:r>
-        <w:t>ASes</w:t>
-      </w:r>
-      <w:proofErr w:type="spellEnd"/>
-      <w:r>
-        <w:t xml:space="preserve"> </w:t>
-      </w:r>
-      <w:r>
-        <w:t xml:space="preserve">have an IP distribution in the range of </w:t>
-      </w:r>
-    </w:p>
-    <w:p>
-      <w:r>
-        <w:t>2</w:t>
+        <w:t xml:space="preserve">From </w:t>
+      </w:r>
+      <w:r>
+        <w:t xml:space="preserve">looking at </w:t>
+      </w:r>
+      <w:r>
+        <w:t xml:space="preserve">the graph, a majority of the ASes </w:t>
+      </w:r>
+      <w:r>
+        <w:t>have an IP distribution in the range of 2</w:t>
       </w:r>
       <w:r>
         <w:rPr>
@@ -1662,15 +1582,19 @@
         <w:t>18</w:t>
       </w:r>
       <w:r>
-        <w:t xml:space="preserve">. This means that the majority of </w:t>
-      </w:r>
-      <w:proofErr w:type="spellStart"/>
-      <w:r>
-        <w:t>ASes</w:t>
-      </w:r>
-      <w:proofErr w:type="spellEnd"/>
-      <w:r>
-        <w:t xml:space="preserve"> of a number of unique IP address anywhere from 64 – 260,000. Using the high end of that range this would be less than 0.01% of the total IP space. There are very few nodes that have an IP space in the range of 2</w:t>
+        <w:t>. This means that the majority of ASes</w:t>
+      </w:r>
+      <w:r>
+        <w:t xml:space="preserve"> are from a number of</w:t>
+      </w:r>
+      <w:r>
+        <w:t xml:space="preserve"> unique IP address anywhere from 64 – 260,000. Using the high end of that range</w:t>
+      </w:r>
+      <w:r>
+        <w:t>,</w:t>
+      </w:r>
+      <w:r>
+        <w:t xml:space="preserve"> this would be less than 0.01% of the total IP space. There are very few nodes that have an IP space in the range of 2</w:t>
       </w:r>
       <w:r>
         <w:rPr>
@@ -1688,26 +1612,45 @@
         <w:t>32</w:t>
       </w:r>
       <w:r>
-        <w:t>. These would be the tier 1 nodes the were inferred in graph 2 that have a very high degree of connections. These tier 1 nodes will have the lower IP space nodes as customers giving them portions of their IP space</w:t>
-      </w:r>
+        <w:t>. Thes</w:t>
+      </w:r>
+      <w:r>
+        <w:t xml:space="preserve">e would be the tier 1 nodes that </w:t>
+      </w:r>
+      <w:r>
+        <w:t>were</w:t>
+      </w:r>
+      <w:r>
+        <w:t xml:space="preserve"> </w:t>
+      </w:r>
+      <w:r>
+        <w:t>inferred</w:t>
+      </w:r>
+      <w:r>
+        <w:t xml:space="preserve"> in graph 2 that have a very high degree of connections. These tier 1 nodes will have the lower IP</w:t>
+      </w:r>
+      <w:r>
+        <w:t xml:space="preserve"> space nodes as customers give</w:t>
+      </w:r>
+      <w:r>
+        <w:t xml:space="preserve"> them portions of their IP space</w:t>
+      </w:r>
+      <w:r>
+        <w:t>.</w:t>
+      </w:r>
+      <w:bookmarkStart w:id="0" w:name="_GoBack"/>
+      <w:bookmarkEnd w:id="0"/>
     </w:p>
     <w:p>
       <w:r>
         <w:rPr>
           <w:b/>
         </w:rPr>
+        <w:lastRenderedPageBreak/>
         <w:t xml:space="preserve">Description: </w:t>
       </w:r>
       <w:r>
-        <w:t xml:space="preserve"> A pie chart that shows the (%) distribution of </w:t>
-      </w:r>
-      <w:proofErr w:type="spellStart"/>
-      <w:r>
-        <w:t>ASes</w:t>
-      </w:r>
-      <w:proofErr w:type="spellEnd"/>
-      <w:r>
-        <w:t xml:space="preserve"> to the three classes by the following classification</w:t>
+        <w:t xml:space="preserve"> A pie chart that shows the (%) distribution of ASes to the three classes by the following classification</w:t>
       </w:r>
     </w:p>
     <w:p>
@@ -2041,7 +1984,25 @@
         <w:t xml:space="preserve">Explanation: </w:t>
       </w:r>
       <w:r>
-        <w:t>When using the classifications to define the three classes and compare it to graph 1, the enterprise class is more than 75% of the nodes. About half of the transit/access nodes did not have any customers and a majority of the enterprise nodes had a small degree. As for the content class, this stayed about the same when compared to graph 1, but almost half of them did not have at least one peer.</w:t>
+        <w:t xml:space="preserve">When using the classifications to define the three classes and compare it to graph 1, the enterprise class </w:t>
+      </w:r>
+      <w:r>
+        <w:t>comprises more</w:t>
+      </w:r>
+      <w:r>
+        <w:t xml:space="preserve"> than 75% of the nodes. About half of the transit/access nodes di</w:t>
+      </w:r>
+      <w:r>
+        <w:t>d not have any customers; and a m</w:t>
+      </w:r>
+      <w:r>
+        <w:t xml:space="preserve">ajority of the enterprise nodes had a small degree. </w:t>
+      </w:r>
+      <w:r>
+        <w:t>As for the content class, this had a similar overall percentage</w:t>
+      </w:r>
+      <w:r>
+        <w:t xml:space="preserve"> when compared to graph 1, but almost half of them did not have at least one peer.</w:t>
       </w:r>
       <w:r>
         <w:t xml:space="preserve"> In this graph over 12,000</w:t>
@@ -2072,17 +2033,9 @@
           <w:b/>
           <w:u w:val="single"/>
         </w:rPr>
-        <w:t xml:space="preserve">2.3: Inference of Tier 1 </w:t>
-      </w:r>
-      <w:proofErr w:type="spellStart"/>
-      <w:r>
-        <w:rPr>
-          <w:b/>
-          <w:u w:val="single"/>
-        </w:rPr>
-        <w:t>ASes</w:t>
-      </w:r>
-      <w:proofErr w:type="spellEnd"/>
+        <w:lastRenderedPageBreak/>
+        <w:t>2.3: Inference of Tier 1 ASes</w:t>
+      </w:r>
     </w:p>
     <w:p>
       <w:pPr>
@@ -2101,7 +2054,10 @@
         <w:t xml:space="preserve">Description: </w:t>
       </w:r>
       <w:r>
-        <w:t>The largest clique in the AS topology graph using a greedy heuristic algorithm. The table below is the inferred list tier 1 nodes that the algorithm found and the organization that owns them.</w:t>
+        <w:t>This shows the</w:t>
+      </w:r>
+      <w:r>
+        <w:t xml:space="preserve"> largest clique in the AS topology graph using a greedy heuristic algorithm. The table below is the inferred list tier 1 nodes that the algorithm found and the organization that owns them.</w:t>
       </w:r>
     </w:p>
     <w:p/>
@@ -2169,9 +2125,8 @@
                 <w:bCs/>
                 <w:color w:val="000000"/>
               </w:rPr>
-              <w:t xml:space="preserve">: Inferred Tier 1 </w:t>
-            </w:r>
-            <w:proofErr w:type="spellStart"/>
+              <w:t>: Inferred Tier 1 AS</w:t>
+            </w:r>
             <w:r>
               <w:rPr>
                 <w:rFonts w:ascii="Calibri" w:eastAsia="Times New Roman" w:hAnsi="Calibri" w:cs="Times New Roman"/>
@@ -2179,9 +2134,8 @@
                 <w:bCs/>
                 <w:color w:val="000000"/>
               </w:rPr>
-              <w:t>Ases</w:t>
-            </w:r>
-            <w:proofErr w:type="spellEnd"/>
+              <w:t>es</w:t>
+            </w:r>
           </w:p>
         </w:tc>
       </w:tr>
@@ -3306,18 +3260,95 @@
         <w:rPr>
           <w:b/>
         </w:rPr>
+        <w:lastRenderedPageBreak/>
         <w:t xml:space="preserve">Description: </w:t>
       </w:r>
       <w:r>
-        <w:t xml:space="preserve">When reading through the section 2.3 instruction, they said to infer the list of Tier 1 </w:t>
-      </w:r>
-      <w:proofErr w:type="spellStart"/>
-      <w:r>
-        <w:t>ASes</w:t>
-      </w:r>
-      <w:proofErr w:type="spellEnd"/>
-      <w:r>
-        <w:t xml:space="preserve"> by computing the largest clique in the complete graph topology. Using the algorithm given in the instructions that found a clique from the highest set of nodes and stopped when it reached the first node that wasn’t in the clique. When I performed this algorithm, I got a clique of size 8 shown above with each node having a very high degree. I then decided to run multiple iterations of the algorithm. Starting from the highest degree nodes and every time I found a clique I stored it and eliminated the highest degree node and ran the algorithm again. By doing this I came across a much larger clique of size 106 with the first 10 nodes shown below.</w:t>
+        <w:t>When reading through t</w:t>
+      </w:r>
+      <w:r>
+        <w:t>he section 2.3 instruction, the project requirements</w:t>
+      </w:r>
+      <w:r>
+        <w:t xml:space="preserve"> said to infer the list of Tier 1 ASes by computing the largest clique in the complete graph topology. </w:t>
+      </w:r>
+      <w:r>
+        <w:t>We used</w:t>
+      </w:r>
+      <w:r>
+        <w:t xml:space="preserve"> the algorithm given in the instructions</w:t>
+      </w:r>
+      <w:r>
+        <w:t>,</w:t>
+      </w:r>
+      <w:r>
+        <w:t xml:space="preserve"> </w:t>
+      </w:r>
+      <w:r>
+        <w:t>which finds</w:t>
+      </w:r>
+      <w:r>
+        <w:t xml:space="preserve"> a clique from the </w:t>
+      </w:r>
+      <w:r>
+        <w:t>highest set of nodes and stops when it reaches</w:t>
+      </w:r>
+      <w:r>
+        <w:t xml:space="preserve"> the first node that</w:t>
+      </w:r>
+      <w:r>
+        <w:t xml:space="preserve"> is not in the clique. When we</w:t>
+      </w:r>
+      <w:r>
+        <w:t xml:space="preserve"> performed this alg</w:t>
+      </w:r>
+      <w:r>
+        <w:t>orithm, we</w:t>
+      </w:r>
+      <w:r>
+        <w:t xml:space="preserve"> got a clique of size 8</w:t>
+      </w:r>
+      <w:r>
+        <w:t>,</w:t>
+      </w:r>
+      <w:r>
+        <w:t xml:space="preserve"> shown above</w:t>
+      </w:r>
+      <w:r>
+        <w:t>,</w:t>
+      </w:r>
+      <w:r>
+        <w:t xml:space="preserve"> with each node having a very high degree. </w:t>
+      </w:r>
+      <w:r>
+        <w:t>We</w:t>
+      </w:r>
+      <w:r>
+        <w:t xml:space="preserve"> then decided to run multip</w:t>
+      </w:r>
+      <w:r>
+        <w:t>le iterations of the algorithm s</w:t>
+      </w:r>
+      <w:r>
+        <w:t>tartin</w:t>
+      </w:r>
+      <w:r>
+        <w:t>g from the highest degree nodes. Every time we</w:t>
+      </w:r>
+      <w:r>
+        <w:t xml:space="preserve"> found a clique</w:t>
+      </w:r>
+      <w:r>
+        <w:t>, we</w:t>
+      </w:r>
+      <w:r>
+        <w:t xml:space="preserve"> stored it and eliminated the highest degree node and ran the </w:t>
+      </w:r>
+      <w:r>
+        <w:t xml:space="preserve">algorithm again. By doing this we were able to discover </w:t>
+      </w:r>
+      <w:r>
+        <w:t>a much larger clique of size 106 with the first 10 nodes shown below.</w:t>
       </w:r>
     </w:p>
     <w:p/>
@@ -3367,19 +3398,8 @@
                 <w:bCs/>
                 <w:color w:val="000000"/>
               </w:rPr>
-              <w:t xml:space="preserve">Table 1.2: Inferred Tier 1 </w:t>
-            </w:r>
-            <w:proofErr w:type="spellStart"/>
-            <w:r>
-              <w:rPr>
-                <w:rFonts w:ascii="Calibri" w:eastAsia="Times New Roman" w:hAnsi="Calibri" w:cs="Times New Roman"/>
-                <w:b/>
-                <w:bCs/>
-                <w:color w:val="000000"/>
-              </w:rPr>
-              <w:t>Ases</w:t>
-            </w:r>
-            <w:proofErr w:type="spellEnd"/>
+              <w:t>Table 1.2: Inferred Tier 1 Ases</w:t>
+            </w:r>
           </w:p>
         </w:tc>
       </w:tr>
@@ -3942,7 +3962,6 @@
                 <w:color w:val="000000"/>
               </w:rPr>
             </w:pPr>
-            <w:proofErr w:type="spellStart"/>
             <w:r>
               <w:rPr>
                 <w:rFonts w:ascii="Calibri" w:eastAsia="Times New Roman" w:hAnsi="Calibri" w:cs="Times New Roman"/>
@@ -3950,7 +3969,6 @@
               </w:rPr>
               <w:t>SystemHOST</w:t>
             </w:r>
-            <w:proofErr w:type="spellEnd"/>
           </w:p>
         </w:tc>
         <w:tc>
@@ -4727,23 +4745,22 @@
         <w:t xml:space="preserve">Description: </w:t>
       </w:r>
       <w:r>
-        <w:t xml:space="preserve">The top 15 ranked </w:t>
-      </w:r>
-      <w:proofErr w:type="spellStart"/>
-      <w:r>
-        <w:t>ASes</w:t>
-      </w:r>
-      <w:proofErr w:type="spellEnd"/>
-      <w:r>
-        <w:t xml:space="preserve"> by the customer cone in number of </w:t>
-      </w:r>
-      <w:proofErr w:type="spellStart"/>
-      <w:r>
-        <w:t>ASes</w:t>
-      </w:r>
-      <w:proofErr w:type="spellEnd"/>
-      <w:r>
-        <w:t xml:space="preserve"> that they can reach using provider to customer links.</w:t>
+        <w:t>This shows the</w:t>
+      </w:r>
+      <w:r>
+        <w:t xml:space="preserve"> top 15 ranked ASes by the customer cone in number of ASes that they can reach using</w:t>
+      </w:r>
+      <w:r>
+        <w:t xml:space="preserve"> p2c (</w:t>
+      </w:r>
+      <w:r>
+        <w:t>provider to customer</w:t>
+      </w:r>
+      <w:r>
+        <w:t>)</w:t>
+      </w:r>
+      <w:r>
+        <w:t xml:space="preserve"> links.</w:t>
       </w:r>
     </w:p>
     <w:p/>
@@ -4811,23 +4828,22 @@
         <w:t xml:space="preserve">Description: </w:t>
       </w:r>
       <w:r>
-        <w:t xml:space="preserve">The top 15 ranked </w:t>
-      </w:r>
-      <w:proofErr w:type="spellStart"/>
-      <w:r>
-        <w:t>ASes</w:t>
-      </w:r>
-      <w:proofErr w:type="spellEnd"/>
-      <w:r>
-        <w:t xml:space="preserve"> by the </w:t>
-      </w:r>
-      <w:proofErr w:type="spellStart"/>
-      <w:r>
-        <w:t>cutomer</w:t>
-      </w:r>
-      <w:proofErr w:type="spellEnd"/>
-      <w:r>
-        <w:t xml:space="preserve"> cone in percentage of IP addresses they can reach using provider to customer links.</w:t>
+        <w:t>This shows the</w:t>
+      </w:r>
+      <w:r>
+        <w:t xml:space="preserve"> top 15 ranked ASes by the cu</w:t>
+      </w:r>
+      <w:r>
+        <w:t>s</w:t>
+      </w:r>
+      <w:r>
+        <w:t>tomer cone in percentage of IP addresses they can reach using</w:t>
+      </w:r>
+      <w:r>
+        <w:t xml:space="preserve"> p2c</w:t>
+      </w:r>
+      <w:r>
+        <w:t xml:space="preserve"> links.</w:t>
       </w:r>
     </w:p>
     <w:p/>
@@ -4897,8 +4913,8 @@
 </file>
 
 <file path=word/numbering.xml><?xml version="1.0" encoding="utf-8"?>
-<w:numbering xmlns:wpc="http://schemas.microsoft.com/office/word/2010/wordprocessingCanvas" xmlns:mo="http://schemas.microsoft.com/office/mac/office/2008/main" xmlns:mc="http://schemas.openxmlformats.org/markup-compatibility/2006" xmlns:mv="urn:schemas-microsoft-com:mac:vml" xmlns:o="urn:schemas-microsoft-com:office:office" xmlns:r="http://schemas.openxmlformats.org/officeDocument/2006/relationships" xmlns:m="http://schemas.openxmlformats.org/officeDocument/2006/math" xmlns:v="urn:schemas-microsoft-com:vml" xmlns:wp14="http://schemas.microsoft.com/office/word/2010/wordprocessingDrawing" xmlns:wp="http://schemas.openxmlformats.org/drawingml/2006/wordprocessingDrawing" xmlns:w10="urn:schemas-microsoft-com:office:word" xmlns:w="http://schemas.openxmlformats.org/wordprocessingml/2006/main" xmlns:w14="http://schemas.microsoft.com/office/word/2010/wordml" xmlns:w15="http://schemas.microsoft.com/office/word/2012/wordml" xmlns:wpg="http://schemas.microsoft.com/office/word/2010/wordprocessingGroup" xmlns:wpi="http://schemas.microsoft.com/office/word/2010/wordprocessingInk" xmlns:wne="http://schemas.microsoft.com/office/word/2006/wordml" xmlns:wps="http://schemas.microsoft.com/office/word/2010/wordprocessingShape" mc:Ignorable="w14 w15 wp14">
-  <w:abstractNum w:abstractNumId="0">
+<w:numbering xmlns:wpc="http://schemas.microsoft.com/office/word/2010/wordprocessingCanvas" xmlns:cx="http://schemas.microsoft.com/office/drawing/2014/chartex" xmlns:cx1="http://schemas.microsoft.com/office/drawing/2015/9/8/chartex" xmlns:cx2="http://schemas.microsoft.com/office/drawing/2015/10/21/chartex" xmlns:cx3="http://schemas.microsoft.com/office/drawing/2016/5/9/chartex" xmlns:cx4="http://schemas.microsoft.com/office/drawing/2016/5/10/chartex" xmlns:cx5="http://schemas.microsoft.com/office/drawing/2016/5/11/chartex" xmlns:cx6="http://schemas.microsoft.com/office/drawing/2016/5/12/chartex" xmlns:cx7="http://schemas.microsoft.com/office/drawing/2016/5/13/chartex" xmlns:cx8="http://schemas.microsoft.com/office/drawing/2016/5/14/chartex" xmlns:mc="http://schemas.openxmlformats.org/markup-compatibility/2006" xmlns:aink="http://schemas.microsoft.com/office/drawing/2016/ink" xmlns:am3d="http://schemas.microsoft.com/office/drawing/2017/model3d" xmlns:o="urn:schemas-microsoft-com:office:office" xmlns:r="http://schemas.openxmlformats.org/officeDocument/2006/relationships" xmlns:m="http://schemas.openxmlformats.org/officeDocument/2006/math" xmlns:v="urn:schemas-microsoft-com:vml" xmlns:wp14="http://schemas.microsoft.com/office/word/2010/wordprocessingDrawing" xmlns:wp="http://schemas.openxmlformats.org/drawingml/2006/wordprocessingDrawing" xmlns:w10="urn:schemas-microsoft-com:office:word" xmlns:w="http://schemas.openxmlformats.org/wordprocessingml/2006/main" xmlns:w14="http://schemas.microsoft.com/office/word/2010/wordml" xmlns:w15="http://schemas.microsoft.com/office/word/2012/wordml" xmlns:w16cid="http://schemas.microsoft.com/office/word/2016/wordml/cid" xmlns:w16se="http://schemas.microsoft.com/office/word/2015/wordml/symex" xmlns:wpg="http://schemas.microsoft.com/office/word/2010/wordprocessingGroup" xmlns:wpi="http://schemas.microsoft.com/office/word/2010/wordprocessingInk" xmlns:wne="http://schemas.microsoft.com/office/word/2006/wordml" xmlns:wps="http://schemas.microsoft.com/office/word/2010/wordprocessingShape" mc:Ignorable="w14 w15 w16se w16cid wp14">
+  <w:abstractNum w:abstractNumId="0" w15:restartNumberingAfterBreak="0">
     <w:nsid w:val="07771625"/>
     <w:multiLevelType w:val="hybridMultilevel"/>
     <w:tmpl w:val="8CD2DA52"/>
@@ -5018,7 +5034,7 @@
 </file>
 
 <file path=word/styles.xml><?xml version="1.0" encoding="utf-8"?>
-<w:styles xmlns:mc="http://schemas.openxmlformats.org/markup-compatibility/2006" xmlns:r="http://schemas.openxmlformats.org/officeDocument/2006/relationships" xmlns:w="http://schemas.openxmlformats.org/wordprocessingml/2006/main" xmlns:w14="http://schemas.microsoft.com/office/word/2010/wordml" xmlns:w15="http://schemas.microsoft.com/office/word/2012/wordml" mc:Ignorable="w14 w15">
+<w:styles xmlns:mc="http://schemas.openxmlformats.org/markup-compatibility/2006" xmlns:r="http://schemas.openxmlformats.org/officeDocument/2006/relationships" xmlns:w="http://schemas.openxmlformats.org/wordprocessingml/2006/main" xmlns:w14="http://schemas.microsoft.com/office/word/2010/wordml" xmlns:w15="http://schemas.microsoft.com/office/word/2012/wordml" xmlns:w16cid="http://schemas.microsoft.com/office/word/2016/wordml/cid" xmlns:w16se="http://schemas.microsoft.com/office/word/2015/wordml/symex" mc:Ignorable="w14 w15 w16se w16cid">
   <w:docDefaults>
     <w:rPrDefault>
       <w:rPr>
@@ -5030,7 +5046,7 @@
     </w:rPrDefault>
     <w:pPrDefault/>
   </w:docDefaults>
-  <w:latentStyles w:defLockedState="0" w:defUIPriority="99" w:defSemiHidden="0" w:defUnhideWhenUsed="0" w:defQFormat="0" w:count="382">
+  <w:latentStyles w:defLockedState="0" w:defUIPriority="99" w:defSemiHidden="0" w:defUnhideWhenUsed="0" w:defQFormat="0" w:count="375">
     <w:lsdException w:name="Normal" w:uiPriority="0" w:qFormat="1"/>
     <w:lsdException w:name="heading 1" w:uiPriority="9" w:qFormat="1"/>
     <w:lsdException w:name="heading 2" w:semiHidden="1" w:uiPriority="9" w:unhideWhenUsed="1" w:qFormat="1"/>
@@ -5187,15 +5203,6 @@
     <w:lsdException w:name="Balloon Text" w:semiHidden="1" w:unhideWhenUsed="1"/>
     <w:lsdException w:name="Table Grid" w:uiPriority="39"/>
     <w:lsdException w:name="Table Theme" w:semiHidden="1" w:unhideWhenUsed="1"/>
-    <w:lsdException w:name="Note Level 1" w:semiHidden="1" w:unhideWhenUsed="1"/>
-    <w:lsdException w:name="Note Level 2" w:semiHidden="1" w:unhideWhenUsed="1"/>
-    <w:lsdException w:name="Note Level 3" w:semiHidden="1" w:unhideWhenUsed="1"/>
-    <w:lsdException w:name="Note Level 4" w:semiHidden="1" w:unhideWhenUsed="1"/>
-    <w:lsdException w:name="Note Level 5" w:semiHidden="1" w:unhideWhenUsed="1"/>
-    <w:lsdException w:name="Note Level 6" w:semiHidden="1" w:unhideWhenUsed="1"/>
-    <w:lsdException w:name="Note Level 7" w:semiHidden="1" w:unhideWhenUsed="1"/>
-    <w:lsdException w:name="Note Level 8" w:semiHidden="1" w:unhideWhenUsed="1"/>
-    <w:lsdException w:name="Note Level 9" w:semiHidden="1" w:unhideWhenUsed="1"/>
     <w:lsdException w:name="Placeholder Text" w:semiHidden="1"/>
     <w:lsdException w:name="No Spacing" w:uiPriority="1" w:qFormat="1"/>
     <w:lsdException w:name="Light Shading" w:uiPriority="60"/>
@@ -5460,7 +5467,7 @@
 </file>
 
 <file path=word/charts/chart1.xml><?xml version="1.0" encoding="utf-8"?>
-<c:chartSpace xmlns:c="http://schemas.openxmlformats.org/drawingml/2006/chart" xmlns:a="http://schemas.openxmlformats.org/drawingml/2006/main" xmlns:r="http://schemas.openxmlformats.org/officeDocument/2006/relationships">
+<c:chartSpace xmlns:c="http://schemas.openxmlformats.org/drawingml/2006/chart" xmlns:a="http://schemas.openxmlformats.org/drawingml/2006/main" xmlns:r="http://schemas.openxmlformats.org/officeDocument/2006/relationships" xmlns:c16r2="http://schemas.microsoft.com/office/drawing/2015/06/chart">
   <c:date1904 val="0"/>
   <c:lang val="en-US"/>
   <c:roundedCorners val="0"/>
@@ -5505,7 +5512,6 @@
           </a:p>
         </c:rich>
       </c:tx>
-      <c:layout/>
       <c:overlay val="0"/>
       <c:spPr>
         <a:noFill/>
@@ -5590,6 +5596,11 @@
                 </a:outerShdw>
               </a:effectLst>
             </c:spPr>
+            <c:extLst>
+              <c:ext xmlns:c16="http://schemas.microsoft.com/office/drawing/2014/chart" uri="{C3380CC4-5D6E-409C-BE32-E72D297353CC}">
+                <c16:uniqueId val="{00000001-B143-48CE-81E7-B989B8F71305}"/>
+              </c:ext>
+            </c:extLst>
           </c:dPt>
           <c:dPt>
             <c:idx val="1"/>
@@ -5632,6 +5643,11 @@
                 </a:outerShdw>
               </a:effectLst>
             </c:spPr>
+            <c:extLst>
+              <c:ext xmlns:c16="http://schemas.microsoft.com/office/drawing/2014/chart" uri="{C3380CC4-5D6E-409C-BE32-E72D297353CC}">
+                <c16:uniqueId val="{00000003-B143-48CE-81E7-B989B8F71305}"/>
+              </c:ext>
+            </c:extLst>
           </c:dPt>
           <c:dPt>
             <c:idx val="2"/>
@@ -5674,14 +5690,19 @@
                 </a:outerShdw>
               </a:effectLst>
             </c:spPr>
+            <c:extLst>
+              <c:ext xmlns:c16="http://schemas.microsoft.com/office/drawing/2014/chart" uri="{C3380CC4-5D6E-409C-BE32-E72D297353CC}">
+                <c16:uniqueId val="{00000005-B143-48CE-81E7-B989B8F71305}"/>
+              </c:ext>
+            </c:extLst>
           </c:dPt>
           <c:dLbls>
             <c:dLbl>
               <c:idx val="2"/>
               <c:layout>
                 <c:manualLayout>
-                  <c:x val="0.0287042697773161"/>
-                  <c:y val="0.109295384129615"/>
+                  <c:x val="2.8704269777316101E-2"/>
+                  <c:y val="0.10929538412961499"/>
                 </c:manualLayout>
               </c:layout>
               <c:dLblPos val="bestFit"/>
@@ -5692,8 +5713,9 @@
               <c:showPercent val="1"/>
               <c:showBubbleSize val="0"/>
               <c:extLst>
-                <c:ext xmlns:c15="http://schemas.microsoft.com/office/drawing/2012/chart" uri="{CE6537A1-D6FC-4f65-9D91-7224C49458BB}">
-                  <c15:layout/>
+                <c:ext xmlns:c15="http://schemas.microsoft.com/office/drawing/2012/chart" uri="{CE6537A1-D6FC-4f65-9D91-7224C49458BB}"/>
+                <c:ext xmlns:c16="http://schemas.microsoft.com/office/drawing/2014/chart" uri="{C3380CC4-5D6E-409C-BE32-E72D297353CC}">
+                  <c16:uniqueId val="{00000005-B143-48CE-81E7-B989B8F71305}"/>
                 </c:ext>
               </c:extLst>
             </c:dLbl>
@@ -5747,9 +5769,7 @@
               </c:spPr>
             </c:leaderLines>
             <c:extLst>
-              <c:ext xmlns:c15="http://schemas.microsoft.com/office/drawing/2012/chart" uri="{CE6537A1-D6FC-4f65-9D91-7224C49458BB}">
-                <c15:layout/>
-              </c:ext>
+              <c:ext xmlns:c15="http://schemas.microsoft.com/office/drawing/2012/chart" uri="{CE6537A1-D6FC-4f65-9D91-7224C49458BB}"/>
             </c:extLst>
           </c:dLbls>
           <c:cat>
@@ -5776,17 +5796,22 @@
                 <c:formatCode>0.00%</c:formatCode>
                 <c:ptCount val="3"/>
                 <c:pt idx="0">
-                  <c:v>0.42171</c:v>
+                  <c:v>0.42170999999999997</c:v>
                 </c:pt>
                 <c:pt idx="1">
                   <c:v>0.53286</c:v>
                 </c:pt>
                 <c:pt idx="2">
-                  <c:v>0.0454307</c:v>
+                  <c:v>4.5430699999999997E-2</c:v>
                 </c:pt>
               </c:numCache>
             </c:numRef>
           </c:val>
+          <c:extLst>
+            <c:ext xmlns:c16="http://schemas.microsoft.com/office/drawing/2014/chart" uri="{C3380CC4-5D6E-409C-BE32-E72D297353CC}">
+              <c16:uniqueId val="{00000006-B143-48CE-81E7-B989B8F71305}"/>
+            </c:ext>
+          </c:extLst>
         </c:ser>
         <c:dLbls>
           <c:dLblPos val="ctr"/>
@@ -5880,10 +5905,10 @@
         <c:manualLayout>
           <c:xMode val="edge"/>
           <c:yMode val="edge"/>
-          <c:x val="0.250733181270957"/>
-          <c:y val="0.844381519034557"/>
-          <c:w val="0.498533637458087"/>
-          <c:h val="0.132510450925004"/>
+          <c:x val="0.25073318127095701"/>
+          <c:y val="0.84438151903455705"/>
+          <c:w val="0.49853363745808699"/>
+          <c:h val="0.13251045092500399"/>
         </c:manualLayout>
       </c:layout>
       <c:overlay val="0"/>
@@ -5961,7 +5986,7 @@
 </file>
 
 <file path=word/charts/chart2.xml><?xml version="1.0" encoding="utf-8"?>
-<c:chartSpace xmlns:c="http://schemas.openxmlformats.org/drawingml/2006/chart" xmlns:a="http://schemas.openxmlformats.org/drawingml/2006/main" xmlns:r="http://schemas.openxmlformats.org/officeDocument/2006/relationships">
+<c:chartSpace xmlns:c="http://schemas.openxmlformats.org/drawingml/2006/chart" xmlns:a="http://schemas.openxmlformats.org/drawingml/2006/main" xmlns:r="http://schemas.openxmlformats.org/officeDocument/2006/relationships" xmlns:c16r2="http://schemas.microsoft.com/office/drawing/2015/06/chart">
   <c:date1904 val="0"/>
   <c:lang val="en-US"/>
   <c:roundedCorners val="0"/>
@@ -6179,26 +6204,31 @@
                 <c:formatCode>General</c:formatCode>
                 <c:ptCount val="6"/>
                 <c:pt idx="0">
-                  <c:v>20913.0</c:v>
+                  <c:v>20913</c:v>
                 </c:pt>
                 <c:pt idx="1">
-                  <c:v>29450.0</c:v>
+                  <c:v>29450</c:v>
                 </c:pt>
                 <c:pt idx="2">
-                  <c:v>7413.0</c:v>
+                  <c:v>7413</c:v>
                 </c:pt>
                 <c:pt idx="3">
-                  <c:v>136.0</c:v>
+                  <c:v>136</c:v>
                 </c:pt>
                 <c:pt idx="4">
-                  <c:v>812.0</c:v>
+                  <c:v>812</c:v>
                 </c:pt>
                 <c:pt idx="5">
-                  <c:v>89.0</c:v>
+                  <c:v>89</c:v>
                 </c:pt>
               </c:numCache>
             </c:numRef>
           </c:val>
+          <c:extLst>
+            <c:ext xmlns:c16="http://schemas.microsoft.com/office/drawing/2014/chart" uri="{C3380CC4-5D6E-409C-BE32-E72D297353CC}">
+              <c16:uniqueId val="{00000000-CDBF-46A5-9B3D-DF8FB87B4FE8}"/>
+            </c:ext>
+          </c:extLst>
         </c:ser>
         <c:dLbls>
           <c:dLblPos val="inEnd"/>
@@ -6256,7 +6286,7 @@
               <c:xMode val="edge"/>
               <c:yMode val="edge"/>
               <c:x val="0.486229452410886"/>
-              <c:y val="0.919632729475249"/>
+              <c:y val="0.91963272947524899"/>
             </c:manualLayout>
           </c:layout>
           <c:overlay val="0"/>
@@ -6385,8 +6415,8 @@
             <c:manualLayout>
               <c:xMode val="edge"/>
               <c:yMode val="edge"/>
-              <c:x val="0.0168067226890756"/>
-              <c:y val="0.414530862837949"/>
+              <c:x val="1.6806722689075598E-2"/>
+              <c:y val="0.41453086283794899"/>
             </c:manualLayout>
           </c:layout>
           <c:overlay val="0"/>
@@ -6506,7 +6536,7 @@
 </file>
 
 <file path=word/charts/chart3.xml><?xml version="1.0" encoding="utf-8"?>
-<c:chartSpace xmlns:c="http://schemas.openxmlformats.org/drawingml/2006/chart" xmlns:a="http://schemas.openxmlformats.org/drawingml/2006/main" xmlns:r="http://schemas.openxmlformats.org/officeDocument/2006/relationships">
+<c:chartSpace xmlns:c="http://schemas.openxmlformats.org/drawingml/2006/chart" xmlns:a="http://schemas.openxmlformats.org/drawingml/2006/main" xmlns:r="http://schemas.openxmlformats.org/officeDocument/2006/relationships" xmlns:c16r2="http://schemas.microsoft.com/office/drawing/2015/06/chart">
   <c:date1904 val="0"/>
   <c:lang val="en-US"/>
   <c:roundedCorners val="0"/>
@@ -6726,29 +6756,34 @@
                 <c:formatCode>General</c:formatCode>
                 <c:ptCount val="7"/>
                 <c:pt idx="0">
-                  <c:v>24.0</c:v>
+                  <c:v>24</c:v>
                 </c:pt>
                 <c:pt idx="1">
-                  <c:v>22127.0</c:v>
+                  <c:v>22127</c:v>
                 </c:pt>
                 <c:pt idx="2">
-                  <c:v>29000.0</c:v>
+                  <c:v>29000</c:v>
                 </c:pt>
                 <c:pt idx="3">
-                  <c:v>7007.0</c:v>
+                  <c:v>7007</c:v>
                 </c:pt>
                 <c:pt idx="4">
-                  <c:v>982.0</c:v>
+                  <c:v>982</c:v>
                 </c:pt>
                 <c:pt idx="5">
-                  <c:v>154.0</c:v>
+                  <c:v>154</c:v>
                 </c:pt>
                 <c:pt idx="6">
-                  <c:v>7.0</c:v>
+                  <c:v>7</c:v>
                 </c:pt>
               </c:numCache>
             </c:numRef>
           </c:val>
+          <c:extLst>
+            <c:ext xmlns:c16="http://schemas.microsoft.com/office/drawing/2014/chart" uri="{C3380CC4-5D6E-409C-BE32-E72D297353CC}">
+              <c16:uniqueId val="{00000000-ABA8-4F64-AB55-ED622847EEF1}"/>
+            </c:ext>
+          </c:extLst>
         </c:ser>
         <c:dLbls>
           <c:showLegendKey val="0"/>
@@ -6868,8 +6903,8 @@
             <c:manualLayout>
               <c:xMode val="edge"/>
               <c:yMode val="edge"/>
-              <c:x val="0.021978021978022"/>
-              <c:y val="0.423611958661417"/>
+              <c:x val="2.1978021978022001E-2"/>
+              <c:y val="0.42361195866141699"/>
             </c:manualLayout>
           </c:layout>
           <c:overlay val="0"/>
@@ -6900,6 +6935,7 @@
             </a:p>
           </c:txPr>
         </c:title>
+        <c:numFmt formatCode="General" sourceLinked="1"/>
         <c:majorTickMark val="none"/>
         <c:minorTickMark val="none"/>
         <c:tickLblPos val="nextTo"/>
@@ -6988,7 +7024,7 @@
 </file>
 
 <file path=word/charts/chart4.xml><?xml version="1.0" encoding="utf-8"?>
-<c:chartSpace xmlns:c="http://schemas.openxmlformats.org/drawingml/2006/chart" xmlns:a="http://schemas.openxmlformats.org/drawingml/2006/main" xmlns:r="http://schemas.openxmlformats.org/officeDocument/2006/relationships">
+<c:chartSpace xmlns:c="http://schemas.openxmlformats.org/drawingml/2006/chart" xmlns:a="http://schemas.openxmlformats.org/drawingml/2006/main" xmlns:r="http://schemas.openxmlformats.org/officeDocument/2006/relationships" xmlns:c16r2="http://schemas.microsoft.com/office/drawing/2015/06/chart">
   <c:date1904 val="0"/>
   <c:lang val="en-US"/>
   <c:roundedCorners val="0"/>
@@ -7122,6 +7158,11 @@
                 </a:outerShdw>
               </a:effectLst>
             </c:spPr>
+            <c:extLst>
+              <c:ext xmlns:c16="http://schemas.microsoft.com/office/drawing/2014/chart" uri="{C3380CC4-5D6E-409C-BE32-E72D297353CC}">
+                <c16:uniqueId val="{00000001-E29F-44D4-83A8-2699C937BD1D}"/>
+              </c:ext>
+            </c:extLst>
           </c:dPt>
           <c:dPt>
             <c:idx val="1"/>
@@ -7164,6 +7205,11 @@
                 </a:outerShdw>
               </a:effectLst>
             </c:spPr>
+            <c:extLst>
+              <c:ext xmlns:c16="http://schemas.microsoft.com/office/drawing/2014/chart" uri="{C3380CC4-5D6E-409C-BE32-E72D297353CC}">
+                <c16:uniqueId val="{00000003-E29F-44D4-83A8-2699C937BD1D}"/>
+              </c:ext>
+            </c:extLst>
           </c:dPt>
           <c:dPt>
             <c:idx val="2"/>
@@ -7206,6 +7252,11 @@
                 </a:outerShdw>
               </a:effectLst>
             </c:spPr>
+            <c:extLst>
+              <c:ext xmlns:c16="http://schemas.microsoft.com/office/drawing/2014/chart" uri="{C3380CC4-5D6E-409C-BE32-E72D297353CC}">
+                <c16:uniqueId val="{00000005-E29F-44D4-83A8-2699C937BD1D}"/>
+              </c:ext>
+            </c:extLst>
           </c:dPt>
           <c:dLbls>
             <c:spPr>
@@ -7285,17 +7336,22 @@
                 <c:formatCode>0.00%</c:formatCode>
                 <c:ptCount val="3"/>
                 <c:pt idx="0">
-                  <c:v>0.22099</c:v>
+                  <c:v>0.22098999999999999</c:v>
                 </c:pt>
                 <c:pt idx="1">
-                  <c:v>0.758404</c:v>
+                  <c:v>0.75840399999999997</c:v>
                 </c:pt>
                 <c:pt idx="2">
-                  <c:v>0.0206066</c:v>
+                  <c:v>2.0606599999999999E-2</c:v>
                 </c:pt>
               </c:numCache>
             </c:numRef>
           </c:val>
+          <c:extLst>
+            <c:ext xmlns:c16="http://schemas.microsoft.com/office/drawing/2014/chart" uri="{C3380CC4-5D6E-409C-BE32-E72D297353CC}">
+              <c16:uniqueId val="{00000006-E29F-44D4-83A8-2699C937BD1D}"/>
+            </c:ext>
+          </c:extLst>
         </c:ser>
         <c:dLbls>
           <c:dLblPos val="inEnd"/>

</xml_diff>